<commit_message>
skończona wersja opisu projektu
</commit_message>
<xml_diff>
--- a/Opis_projektu.docx
+++ b/Opis_projektu.docx
@@ -38,7 +38,21 @@
           <w:sz w:val="32"/>
           <w:szCs w:val="32"/>
         </w:rPr>
-        <w:t>Temat: Witryna internetowa służąca do sprzedaży oraz wymiany biletów koncertowych.</w:t>
+        <w:t xml:space="preserve">Temat: Witryna internetowa służąca do sprzedaży oraz wymiany biletów </w:t>
+      </w:r>
+      <w:r>
+        <w:rPr>
+          <w:sz w:val="32"/>
+          <w:szCs w:val="32"/>
+        </w:rPr>
+        <w:t>na wydarzenia kulturalne</w:t>
+      </w:r>
+      <w:r>
+        <w:rPr>
+          <w:sz w:val="32"/>
+          <w:szCs w:val="32"/>
+        </w:rPr>
+        <w:t>.</w:t>
       </w:r>
     </w:p>
     <w:p>
@@ -89,25 +103,38 @@
       </w:r>
     </w:p>
     <w:p>
+      <w:r>
+        <w:t xml:space="preserve">Jako użytkownik serwisu chcę mieć możliwość wyszukiwać, przeglądać oraz kupować, sprzedawać i wymieniać bilety z możliwością ich wydruku. Potrzebuję możliwości organizowania wydarzeń, dodawania ich do kalendarza, określenia puli biletów i wyznaczania mapy dostępnych miejsc. </w:t>
+      </w:r>
+    </w:p>
+    <w:p>
       <w:pPr>
         <w:pBdr>
           <w:bottom w:val="single" w:sz="4" w:space="1" w:color="auto"/>
         </w:pBdr>
       </w:pPr>
-      <w:r>
-        <w:t>Celem projektu jest stworzenie przyjemnego i łatwego w obsłudze interfejsu graficznego umożliwiającego sprzedaż, kupno i wymianę biletów. Użytkownik może dokonać rejestracji, dzięki czemu będzie miał podgląd swoich biletów</w:t>
-      </w:r>
-      <w:r>
-        <w:t xml:space="preserve"> z możliwością ich wydruku</w:t>
-      </w:r>
-      <w:r>
-        <w:t xml:space="preserve">, historii transakcji oraz spersonalizowanego kalendarza z nadchodzącymi wydarzeniami. Korzystając z witryny użytkownik może </w:t>
-      </w:r>
-      <w:r>
-        <w:t>znaleźć interesujące go wydarzenie, dokonać zakupu biletu lub w razie jakichkolwiek problemów może zwrócić lub sprzedać bilet komuś innemu. Jednakże niektóre bilety mogą być imienne i taka opcja może być niedostępna.  Aby dodać bilety na dane wydarzenie użytkownik musi się zarejestrować jako organizator, opcja ta pozwala na dodanie wydarzenia do kalendarza,</w:t>
-      </w:r>
-      <w:r>
-        <w:t xml:space="preserve"> dodać ilość biletów do sprzedaży oraz mapę dostępnych miejsc. </w:t>
+    </w:p>
+    <w:p>
+      <w:pPr>
+        <w:rPr>
+          <w:b/>
+          <w:bCs/>
+        </w:rPr>
+      </w:pPr>
+      <w:r>
+        <w:rPr>
+          <w:b/>
+          <w:bCs/>
+        </w:rPr>
+        <w:t>Docelowy użytkownik:</w:t>
+      </w:r>
+    </w:p>
+    <w:p>
+      <w:r>
+        <w:t xml:space="preserve">Dowolna osoba z dostępem do </w:t>
+      </w:r>
+      <w:r>
+        <w:t xml:space="preserve">Internetu zainteresowana wydarzeniami kulturalnymi odbywającymi się na terenie Polski. </w:t>
       </w:r>
     </w:p>
     <w:p>
@@ -117,39 +144,26 @@
         </w:pBdr>
       </w:pPr>
     </w:p>
-    <w:p/>
-    <w:p>
-      <w:pPr>
-        <w:rPr>
-          <w:b/>
-          <w:bCs/>
-        </w:rPr>
-      </w:pPr>
-      <w:r>
-        <w:rPr>
-          <w:b/>
-          <w:bCs/>
-        </w:rPr>
-        <w:t>Rozwiązanie problemu:</w:t>
-      </w:r>
-    </w:p>
-    <w:p>
-      <w:r>
-        <w:t xml:space="preserve">Aby stworzyć tą stronę będziemy korzystać z technologii takich jak: HTML, CSS, JavaScript, </w:t>
-      </w:r>
-      <w:proofErr w:type="spellStart"/>
-      <w:r>
-        <w:t>JQuery</w:t>
-      </w:r>
-      <w:proofErr w:type="spellEnd"/>
-      <w:r>
-        <w:t xml:space="preserve">. </w:t>
-      </w:r>
-      <w:r>
-        <w:t xml:space="preserve">Stronę umieścimy na serwerze uniwersyteckim. </w:t>
-      </w:r>
-      <w:r>
-        <w:t>Do synchronizacji i zapisu przebiegu pracy nad projektem będziemy korzystać z sytemu kontroli wersji GIT oraz serwisu github.com</w:t>
+    <w:p>
+      <w:pPr>
+        <w:rPr>
+          <w:b/>
+          <w:bCs/>
+        </w:rPr>
+      </w:pPr>
+      <w:r>
+        <w:rPr>
+          <w:b/>
+          <w:bCs/>
+        </w:rPr>
+        <w:t xml:space="preserve">Rozwiązanie </w:t>
+      </w:r>
+      <w:r>
+        <w:rPr>
+          <w:b/>
+          <w:bCs/>
+        </w:rPr>
+        <w:t>problemu:</w:t>
       </w:r>
     </w:p>
     <w:p>
@@ -158,6 +172,89 @@
           <w:bottom w:val="single" w:sz="4" w:space="1" w:color="auto"/>
         </w:pBdr>
       </w:pPr>
+      <w:r>
+        <w:t>Celem projektu jest stworzenie przyjemnego i łatwego w obsłudze interfejsu graficznego umożliwiającego sprzedaż, kupno i wymianę biletów. Użytkownik może dokonać rejestracji, dzięki czemu będzie miał podgląd swoich biletów</w:t>
+      </w:r>
+      <w:r>
+        <w:t xml:space="preserve"> z możliwością ich wydruku</w:t>
+      </w:r>
+      <w:r>
+        <w:t xml:space="preserve">, historii transakcji oraz spersonalizowanego kalendarza z nadchodzącymi wydarzeniami. Korzystając z witryny użytkownik może </w:t>
+      </w:r>
+      <w:r>
+        <w:t xml:space="preserve">znaleźć interesujące go wydarzenie, dokonać zakupu biletu lub w razie jakichkolwiek problemów może zwrócić lub sprzedać bilet komuś innemu. </w:t>
+      </w:r>
+      <w:r>
+        <w:t>N</w:t>
+      </w:r>
+      <w:r>
+        <w:t xml:space="preserve">iektóre bilety mogą być imienne i </w:t>
+      </w:r>
+      <w:r>
+        <w:t>w takim wypadku</w:t>
+      </w:r>
+      <w:r>
+        <w:t xml:space="preserve"> opcja </w:t>
+      </w:r>
+      <w:r>
+        <w:t xml:space="preserve">sprzedaży </w:t>
+      </w:r>
+      <w:r>
+        <w:t>może być niedostępna.  Aby dodać bilety na dane wydarzenie użytkownik musi się zarejestrować jako organizator, opcja ta pozwala na dodanie wydarzenia do kalendarza,</w:t>
+      </w:r>
+      <w:r>
+        <w:t xml:space="preserve"> dodać ilość biletów do sprzedaży oraz mapę dostępnych miejsc. </w:t>
+      </w:r>
+    </w:p>
+    <w:p>
+      <w:pPr>
+        <w:pBdr>
+          <w:bottom w:val="single" w:sz="4" w:space="1" w:color="auto"/>
+        </w:pBdr>
+      </w:pPr>
+    </w:p>
+    <w:p>
+      <w:pPr>
+        <w:rPr>
+          <w:b/>
+          <w:bCs/>
+        </w:rPr>
+      </w:pPr>
+      <w:r>
+        <w:rPr>
+          <w:b/>
+          <w:bCs/>
+        </w:rPr>
+        <w:t>Narzędzia</w:t>
+      </w:r>
+      <w:r>
+        <w:rPr>
+          <w:b/>
+          <w:bCs/>
+        </w:rPr>
+        <w:t>:</w:t>
+      </w:r>
+    </w:p>
+    <w:p>
+      <w:r>
+        <w:t>Aby stworzyć tą stronę będziemy korzystać z technologii takich jak: HTML, CSS, JavaScript</w:t>
+      </w:r>
+      <w:r>
+        <w:t xml:space="preserve">. </w:t>
+      </w:r>
+      <w:r>
+        <w:t xml:space="preserve">Stronę umieścimy na serwerze uniwersyteckim. </w:t>
+      </w:r>
+      <w:r>
+        <w:t>Do synchronizacji i zapisu przebiegu pracy nad projektem będziemy korzystać z sytemu kontroli wersji GIT oraz serwisu github.com</w:t>
+      </w:r>
+    </w:p>
+    <w:p>
+      <w:pPr>
+        <w:pBdr>
+          <w:bottom w:val="single" w:sz="4" w:space="1" w:color="auto"/>
+        </w:pBdr>
+      </w:pPr>
     </w:p>
     <w:p>
       <w:pPr>
@@ -175,12 +272,67 @@
       </w:r>
     </w:p>
     <w:p>
-      <w:pPr>
-        <w:rPr>
-          <w:b/>
-          <w:bCs/>
-        </w:rPr>
-      </w:pPr>
+      <w:r>
+        <w:rPr>
+          <w:b/>
+          <w:bCs/>
+        </w:rPr>
+        <w:t>„</w:t>
+      </w:r>
+      <w:proofErr w:type="spellStart"/>
+      <w:r>
+        <w:rPr>
+          <w:b/>
+          <w:bCs/>
+        </w:rPr>
+        <w:t>Going</w:t>
+      </w:r>
+      <w:proofErr w:type="spellEnd"/>
+      <w:r>
+        <w:rPr>
+          <w:b/>
+          <w:bCs/>
+        </w:rPr>
+        <w:t>.”</w:t>
+      </w:r>
+      <w:r>
+        <w:rPr>
+          <w:b/>
+          <w:bCs/>
+        </w:rPr>
+        <w:t xml:space="preserve"> – </w:t>
+      </w:r>
+      <w:r>
+        <w:t xml:space="preserve">Nieintuicyjny interfejs użytkownika, trudny do opanowania przy pierwszym spotkaniu z witryną. Brak trybu ciemnego. </w:t>
+      </w:r>
+    </w:p>
+    <w:p>
+      <w:r>
+        <w:rPr>
+          <w:b/>
+          <w:bCs/>
+        </w:rPr>
+        <w:t>„</w:t>
+      </w:r>
+      <w:proofErr w:type="spellStart"/>
+      <w:r>
+        <w:rPr>
+          <w:b/>
+          <w:bCs/>
+        </w:rPr>
+        <w:t>Ticketmaster</w:t>
+      </w:r>
+      <w:proofErr w:type="spellEnd"/>
+      <w:r>
+        <w:rPr>
+          <w:b/>
+          <w:bCs/>
+        </w:rPr>
+        <w:t>” –</w:t>
+      </w:r>
+      <w:r>
+        <w:t xml:space="preserve"> Przestarzały interfejs. Brak możliwości dodawania nowych wydarzeń jako organizator. </w:t>
+      </w:r>
     </w:p>
     <w:sectPr>
       <w:pgSz w:w="11906" w:h="16838"/>
@@ -190,6 +342,56 @@
     </w:sectPr>
   </w:body>
 </w:document>
+</file>
+
+<file path=word/endnotes.xml><?xml version="1.0" encoding="utf-8"?>
+<w:endnotes xmlns:wpc="http://schemas.microsoft.com/office/word/2010/wordprocessingCanvas" xmlns:cx="http://schemas.microsoft.com/office/drawing/2014/chartex" xmlns:cx1="http://schemas.microsoft.com/office/drawing/2015/9/8/chartex" xmlns:cx2="http://schemas.microsoft.com/office/drawing/2015/10/21/chartex" xmlns:cx3="http://schemas.microsoft.com/office/drawing/2016/5/9/chartex" xmlns:cx4="http://schemas.microsoft.com/office/drawing/2016/5/10/chartex" xmlns:cx5="http://schemas.microsoft.com/office/drawing/2016/5/11/chartex" xmlns:cx6="http://schemas.microsoft.com/office/drawing/2016/5/12/chartex" xmlns:cx7="http://schemas.microsoft.com/office/drawing/2016/5/13/chartex" xmlns:cx8="http://schemas.microsoft.com/office/drawing/2016/5/14/chartex" xmlns:mc="http://schemas.openxmlformats.org/markup-compatibility/2006" xmlns:aink="http://schemas.microsoft.com/office/drawing/2016/ink" xmlns:am3d="http://schemas.microsoft.com/office/drawing/2017/model3d" xmlns:o="urn:schemas-microsoft-com:office:office" xmlns:r="http://schemas.openxmlformats.org/officeDocument/2006/relationships" xmlns:m="http://schemas.openxmlformats.org/officeDocument/2006/math" xmlns:v="urn:schemas-microsoft-com:vml" xmlns:wp14="http://schemas.microsoft.com/office/word/2010/wordprocessingDrawing" xmlns:wp="http://schemas.openxmlformats.org/drawingml/2006/wordprocessingDrawing" xmlns:w10="urn:schemas-microsoft-com:office:word" xmlns:w="http://schemas.openxmlformats.org/wordprocessingml/2006/main" xmlns:w14="http://schemas.microsoft.com/office/word/2010/wordml" xmlns:w15="http://schemas.microsoft.com/office/word/2012/wordml" xmlns:w16cex="http://schemas.microsoft.com/office/word/2018/wordml/cex" xmlns:w16cid="http://schemas.microsoft.com/office/word/2016/wordml/cid" xmlns:w16="http://schemas.microsoft.com/office/word/2018/wordml" xmlns:w16sdtdh="http://schemas.microsoft.com/office/word/2020/wordml/sdtdatahash" xmlns:w16se="http://schemas.microsoft.com/office/word/2015/wordml/symex" xmlns:wpg="http://schemas.microsoft.com/office/word/2010/wordprocessingGroup" xmlns:wpi="http://schemas.microsoft.com/office/word/2010/wordprocessingInk" xmlns:wne="http://schemas.microsoft.com/office/word/2006/wordml" xmlns:wps="http://schemas.microsoft.com/office/word/2010/wordprocessingShape" mc:Ignorable="w14 w15 w16se w16cid w16 w16cex w16sdtdh wp14">
+  <w:endnote w:type="separator" w:id="-1">
+    <w:p>
+      <w:pPr>
+        <w:spacing w:after="0" w:line="240" w:lineRule="auto"/>
+      </w:pPr>
+      <w:r>
+        <w:separator/>
+      </w:r>
+    </w:p>
+  </w:endnote>
+  <w:endnote w:type="continuationSeparator" w:id="0">
+    <w:p>
+      <w:pPr>
+        <w:spacing w:after="0" w:line="240" w:lineRule="auto"/>
+      </w:pPr>
+      <w:r>
+        <w:continuationSeparator/>
+      </w:r>
+    </w:p>
+  </w:endnote>
+</w:endnotes>
+</file>
+
+<file path=word/footnotes.xml><?xml version="1.0" encoding="utf-8"?>
+<w:footnotes xmlns:wpc="http://schemas.microsoft.com/office/word/2010/wordprocessingCanvas" xmlns:cx="http://schemas.microsoft.com/office/drawing/2014/chartex" xmlns:cx1="http://schemas.microsoft.com/office/drawing/2015/9/8/chartex" xmlns:cx2="http://schemas.microsoft.com/office/drawing/2015/10/21/chartex" xmlns:cx3="http://schemas.microsoft.com/office/drawing/2016/5/9/chartex" xmlns:cx4="http://schemas.microsoft.com/office/drawing/2016/5/10/chartex" xmlns:cx5="http://schemas.microsoft.com/office/drawing/2016/5/11/chartex" xmlns:cx6="http://schemas.microsoft.com/office/drawing/2016/5/12/chartex" xmlns:cx7="http://schemas.microsoft.com/office/drawing/2016/5/13/chartex" xmlns:cx8="http://schemas.microsoft.com/office/drawing/2016/5/14/chartex" xmlns:mc="http://schemas.openxmlformats.org/markup-compatibility/2006" xmlns:aink="http://schemas.microsoft.com/office/drawing/2016/ink" xmlns:am3d="http://schemas.microsoft.com/office/drawing/2017/model3d" xmlns:o="urn:schemas-microsoft-com:office:office" xmlns:r="http://schemas.openxmlformats.org/officeDocument/2006/relationships" xmlns:m="http://schemas.openxmlformats.org/officeDocument/2006/math" xmlns:v="urn:schemas-microsoft-com:vml" xmlns:wp14="http://schemas.microsoft.com/office/word/2010/wordprocessingDrawing" xmlns:wp="http://schemas.openxmlformats.org/drawingml/2006/wordprocessingDrawing" xmlns:w10="urn:schemas-microsoft-com:office:word" xmlns:w="http://schemas.openxmlformats.org/wordprocessingml/2006/main" xmlns:w14="http://schemas.microsoft.com/office/word/2010/wordml" xmlns:w15="http://schemas.microsoft.com/office/word/2012/wordml" xmlns:w16cex="http://schemas.microsoft.com/office/word/2018/wordml/cex" xmlns:w16cid="http://schemas.microsoft.com/office/word/2016/wordml/cid" xmlns:w16="http://schemas.microsoft.com/office/word/2018/wordml" xmlns:w16sdtdh="http://schemas.microsoft.com/office/word/2020/wordml/sdtdatahash" xmlns:w16se="http://schemas.microsoft.com/office/word/2015/wordml/symex" xmlns:wpg="http://schemas.microsoft.com/office/word/2010/wordprocessingGroup" xmlns:wpi="http://schemas.microsoft.com/office/word/2010/wordprocessingInk" xmlns:wne="http://schemas.microsoft.com/office/word/2006/wordml" xmlns:wps="http://schemas.microsoft.com/office/word/2010/wordprocessingShape" mc:Ignorable="w14 w15 w16se w16cid w16 w16cex w16sdtdh wp14">
+  <w:footnote w:type="separator" w:id="-1">
+    <w:p>
+      <w:pPr>
+        <w:spacing w:after="0" w:line="240" w:lineRule="auto"/>
+      </w:pPr>
+      <w:r>
+        <w:separator/>
+      </w:r>
+    </w:p>
+  </w:footnote>
+  <w:footnote w:type="continuationSeparator" w:id="0">
+    <w:p>
+      <w:pPr>
+        <w:spacing w:after="0" w:line="240" w:lineRule="auto"/>
+      </w:pPr>
+      <w:r>
+        <w:continuationSeparator/>
+      </w:r>
+    </w:p>
+  </w:footnote>
+</w:footnotes>
 </file>
 
 <file path=word/styles.xml><?xml version="1.0" encoding="utf-8"?>
@@ -686,6 +888,45 @@
       <w:szCs w:val="20"/>
     </w:rPr>
   </w:style>
+  <w:style w:type="paragraph" w:styleId="Tekstprzypisukocowego">
+    <w:name w:val="endnote text"/>
+    <w:basedOn w:val="Normalny"/>
+    <w:link w:val="TekstprzypisukocowegoZnak"/>
+    <w:uiPriority w:val="99"/>
+    <w:semiHidden/>
+    <w:unhideWhenUsed/>
+    <w:rsid w:val="00664B92"/>
+    <w:pPr>
+      <w:spacing w:after="0" w:line="240" w:lineRule="auto"/>
+    </w:pPr>
+    <w:rPr>
+      <w:sz w:val="20"/>
+      <w:szCs w:val="20"/>
+    </w:rPr>
+  </w:style>
+  <w:style w:type="character" w:customStyle="1" w:styleId="TekstprzypisukocowegoZnak">
+    <w:name w:val="Tekst przypisu końcowego Znak"/>
+    <w:basedOn w:val="Domylnaczcionkaakapitu"/>
+    <w:link w:val="Tekstprzypisukocowego"/>
+    <w:uiPriority w:val="99"/>
+    <w:semiHidden/>
+    <w:rsid w:val="00664B92"/>
+    <w:rPr>
+      <w:sz w:val="20"/>
+      <w:szCs w:val="20"/>
+    </w:rPr>
+  </w:style>
+  <w:style w:type="character" w:styleId="Odwoanieprzypisukocowego">
+    <w:name w:val="endnote reference"/>
+    <w:basedOn w:val="Domylnaczcionkaakapitu"/>
+    <w:uiPriority w:val="99"/>
+    <w:semiHidden/>
+    <w:unhideWhenUsed/>
+    <w:rsid w:val="00664B92"/>
+    <w:rPr>
+      <w:vertAlign w:val="superscript"/>
+    </w:rPr>
+  </w:style>
 </w:styles>
 </file>
 

</xml_diff>